<commit_message>
Now TicketTemplate accepted as a stream
</commit_message>
<xml_diff>
--- a/AirlinesNET/Reports/TicketTemplate.docx
+++ b/AirlinesNET/Reports/TicketTemplate.docx
@@ -82,7 +82,21 @@
               <w:rPr>
                 <w:u w:val="single"/>
               </w:rPr>
-              <w:t>Flight company</w:t>
+              <w:t>Flight</w:t>
+            </w:r>
+            <w:r>
+              <w:rPr>
+                <w:u w:val="single"/>
+              </w:rPr>
+              <w:t>’s</w:t>
+            </w:r>
+            <w:bookmarkStart w:id="0" w:name="_GoBack"/>
+            <w:bookmarkEnd w:id="0"/>
+            <w:r>
+              <w:rPr>
+                <w:u w:val="single"/>
+              </w:rPr>
+              <w:t xml:space="preserve"> company</w:t>
             </w:r>
             <w:r>
               <w:t xml:space="preserve">: </w:t>
@@ -270,10 +284,7 @@
             </w:r>
           </w:p>
           <w:p/>
-          <w:p>
-            <w:bookmarkStart w:id="0" w:name="_GoBack"/>
-            <w:bookmarkEnd w:id="0"/>
-          </w:p>
+          <w:p/>
           <w:p>
             <w:pPr>
               <w:rPr>

</xml_diff>